<commit_message>
kant FMC asset update
</commit_message>
<xml_diff>
--- a/assets uarm/2023 1 UarmPCrit/Una reconsideración de las políticas de educación a la luz del pensamiento de Kant.docx
+++ b/assets uarm/2023 1 UarmPCrit/Una reconsideración de las políticas de educación a la luz del pensamiento de Kant.docx
@@ -18,231 +18,67 @@
           <w:sz w:val="24"/>
           <w:szCs w:val="24"/>
         </w:rPr>
-        <w:t>Título: Una r</w:t>
-      </w:r>
-      <w:r>
-        <w:rPr>
-          <w:rFonts w:ascii="Times New Roman" w:hAnsi="Times New Roman" w:cs="Times New Roman"/>
-          <w:sz w:val="24"/>
-          <w:szCs w:val="24"/>
-        </w:rPr>
-        <w:t>econsideración de las políticas de educación a la luz del pensamiento de Kant</w:t>
-      </w:r>
-    </w:p>
-    <w:p>
-      <w:pPr>
-        <w:spacing w:line="240" w:lineRule="auto"/>
-        <w:jc w:val="both"/>
-        <w:rPr>
-          <w:rFonts w:ascii="Times New Roman" w:hAnsi="Times New Roman" w:cs="Times New Roman"/>
-          <w:sz w:val="24"/>
-          <w:szCs w:val="24"/>
-        </w:rPr>
-      </w:pPr>
-    </w:p>
-    <w:p>
-      <w:pPr>
-        <w:spacing w:line="240" w:lineRule="auto"/>
-        <w:jc w:val="both"/>
-        <w:rPr>
-          <w:rFonts w:ascii="Times New Roman" w:hAnsi="Times New Roman" w:cs="Times New Roman"/>
-          <w:sz w:val="24"/>
-          <w:szCs w:val="24"/>
-        </w:rPr>
-      </w:pPr>
-      <w:r>
-        <w:rPr>
-          <w:rFonts w:ascii="Times New Roman" w:hAnsi="Times New Roman" w:cs="Times New Roman"/>
-          <w:sz w:val="24"/>
-          <w:szCs w:val="24"/>
-        </w:rPr>
-        <w:t>Resumen</w:t>
-      </w:r>
-    </w:p>
-    <w:p>
-      <w:pPr>
-        <w:spacing w:line="240" w:lineRule="auto"/>
-        <w:jc w:val="both"/>
-        <w:rPr>
-          <w:rFonts w:ascii="Times New Roman" w:hAnsi="Times New Roman" w:cs="Times New Roman"/>
-          <w:sz w:val="24"/>
-          <w:szCs w:val="24"/>
-        </w:rPr>
-      </w:pPr>
-    </w:p>
-    <w:p>
-      <w:pPr>
-        <w:spacing w:line="240" w:lineRule="auto"/>
-        <w:jc w:val="both"/>
-        <w:rPr>
-          <w:rFonts w:ascii="Times New Roman" w:hAnsi="Times New Roman" w:cs="Times New Roman"/>
-          <w:sz w:val="24"/>
-          <w:szCs w:val="24"/>
-        </w:rPr>
-      </w:pPr>
-      <w:r>
-        <w:rPr>
-          <w:rFonts w:ascii="Times New Roman" w:hAnsi="Times New Roman" w:cs="Times New Roman"/>
-          <w:sz w:val="24"/>
-          <w:szCs w:val="24"/>
-        </w:rPr>
-        <w:t xml:space="preserve">Este artículo busca aclarar la afirmación que entiende a la educación como un asunto primordialmente político. El sentido de la educación en las prácticas contemporáneas parece haber dejado de lado ciertos aspectos que para la formación civil podrían haber sido fundamentales. </w:t>
-      </w:r>
-    </w:p>
-    <w:p>
-      <w:pPr>
-        <w:spacing w:line="240" w:lineRule="auto"/>
-        <w:jc w:val="both"/>
-        <w:rPr>
-          <w:rFonts w:ascii="Times New Roman" w:hAnsi="Times New Roman" w:cs="Times New Roman"/>
-          <w:sz w:val="24"/>
-          <w:szCs w:val="24"/>
-        </w:rPr>
-      </w:pPr>
-      <w:r>
-        <w:rPr>
-          <w:rFonts w:ascii="Times New Roman" w:hAnsi="Times New Roman" w:cs="Times New Roman"/>
-          <w:sz w:val="24"/>
-          <w:szCs w:val="24"/>
-        </w:rPr>
-        <w:t xml:space="preserve">El caso de Kant, es particular, ya que ofrece un sentido muy específico de la educación que le da un perfil de notorio contraste con los tiempos actuales. Si atendemos a fondo lo que Kant entiende por educación humana, podremos quizás entonces repensar su función política desde un sentido que involucra lo que se refiere a las costumbres. </w:t>
-      </w:r>
-    </w:p>
-    <w:p>
-      <w:pPr>
-        <w:spacing w:line="240" w:lineRule="auto"/>
-        <w:jc w:val="both"/>
-        <w:rPr>
-          <w:rFonts w:ascii="Times New Roman" w:hAnsi="Times New Roman" w:cs="Times New Roman"/>
-          <w:sz w:val="24"/>
-          <w:szCs w:val="24"/>
-        </w:rPr>
-      </w:pPr>
-      <w:r>
-        <w:rPr>
-          <w:rFonts w:ascii="Times New Roman" w:hAnsi="Times New Roman" w:cs="Times New Roman"/>
-          <w:sz w:val="24"/>
-          <w:szCs w:val="24"/>
-        </w:rPr>
-        <w:t>Reconocer un sentido público de la educación, podría entonces agravar la naturaleza del estado de la situación pedagógica actual, si uno constatara que en su práctica efectiva, parec</w:t>
-      </w:r>
-      <w:r>
-        <w:rPr>
-          <w:rFonts w:ascii="Times New Roman" w:hAnsi="Times New Roman" w:cs="Times New Roman"/>
-          <w:sz w:val="24"/>
-          <w:szCs w:val="24"/>
-        </w:rPr>
-        <w:t>i</w:t>
-      </w:r>
-      <w:r>
-        <w:rPr>
-          <w:rFonts w:ascii="Times New Roman" w:hAnsi="Times New Roman" w:cs="Times New Roman"/>
-          <w:sz w:val="24"/>
-          <w:szCs w:val="24"/>
-        </w:rPr>
-        <w:t>e</w:t>
-      </w:r>
-      <w:r>
-        <w:rPr>
-          <w:rFonts w:ascii="Times New Roman" w:hAnsi="Times New Roman" w:cs="Times New Roman"/>
-          <w:sz w:val="24"/>
-          <w:szCs w:val="24"/>
-        </w:rPr>
-        <w:t>ra</w:t>
-      </w:r>
-      <w:r>
-        <w:rPr>
-          <w:rFonts w:ascii="Times New Roman" w:hAnsi="Times New Roman" w:cs="Times New Roman"/>
-          <w:sz w:val="24"/>
-          <w:szCs w:val="24"/>
-        </w:rPr>
-        <w:t xml:space="preserve"> más </w:t>
-      </w:r>
-      <w:r>
-        <w:rPr>
-          <w:rFonts w:ascii="Times New Roman" w:hAnsi="Times New Roman" w:cs="Times New Roman"/>
-          <w:sz w:val="24"/>
-          <w:szCs w:val="24"/>
-        </w:rPr>
-        <w:t xml:space="preserve">asemejarse, en muchos casos, </w:t>
-      </w:r>
-      <w:r>
-        <w:rPr>
-          <w:rFonts w:ascii="Times New Roman" w:hAnsi="Times New Roman" w:cs="Times New Roman"/>
-          <w:sz w:val="24"/>
-          <w:szCs w:val="24"/>
-        </w:rPr>
-        <w:t xml:space="preserve">a una empresa lucrativa inscrita a las necesidades del modelo económico de un mercado global, en lugar de reconocerle como una necesidad básica, fundamental y necesaria de ser tomada seriamente para </w:t>
-      </w:r>
-      <w:r>
-        <w:rPr>
-          <w:rFonts w:ascii="Times New Roman" w:hAnsi="Times New Roman" w:cs="Times New Roman"/>
-          <w:sz w:val="24"/>
-          <w:szCs w:val="24"/>
-        </w:rPr>
-        <w:t>sobrellevarse</w:t>
-      </w:r>
-      <w:r>
-        <w:rPr>
-          <w:rFonts w:ascii="Times New Roman" w:hAnsi="Times New Roman" w:cs="Times New Roman"/>
-          <w:sz w:val="24"/>
-          <w:szCs w:val="24"/>
-        </w:rPr>
-        <w:t xml:space="preserve"> </w:t>
-      </w:r>
-      <w:r>
-        <w:rPr>
-          <w:rFonts w:ascii="Times New Roman" w:hAnsi="Times New Roman" w:cs="Times New Roman"/>
-          <w:sz w:val="24"/>
-          <w:szCs w:val="24"/>
-        </w:rPr>
-        <w:t xml:space="preserve">con adecuación civil en el ámbito de lo ético, es decir, no otro que el espectro </w:t>
-      </w:r>
-      <w:r>
-        <w:rPr>
-          <w:rFonts w:ascii="Times New Roman" w:hAnsi="Times New Roman" w:cs="Times New Roman"/>
-          <w:sz w:val="24"/>
-          <w:szCs w:val="24"/>
-        </w:rPr>
-        <w:t>pleno</w:t>
-      </w:r>
-      <w:r>
-        <w:rPr>
-          <w:rFonts w:ascii="Times New Roman" w:hAnsi="Times New Roman" w:cs="Times New Roman"/>
-          <w:sz w:val="24"/>
-          <w:szCs w:val="24"/>
-        </w:rPr>
-        <w:t xml:space="preserve"> del campo político.</w:t>
-      </w:r>
-      <w:r>
-        <w:rPr>
-          <w:rFonts w:ascii="Times New Roman" w:hAnsi="Times New Roman" w:cs="Times New Roman"/>
-          <w:sz w:val="24"/>
-          <w:szCs w:val="24"/>
-        </w:rPr>
-        <w:t xml:space="preserve"> Si fuera, entonces, la educación un asunto político y público, sería difícil entender por qué no se traduce esta consideración al ámbito de la práctica educativa en su sentido no privado</w:t>
-      </w:r>
+        <w:t>Título:</w:t>
+      </w:r>
+    </w:p>
+    <w:p>
+      <w:pPr>
+        <w:spacing w:line="240" w:lineRule="auto"/>
+        <w:jc w:val="both"/>
+        <w:rPr>
+          <w:rFonts w:ascii="Times New Roman" w:hAnsi="Times New Roman" w:cs="Times New Roman"/>
+          <w:sz w:val="24"/>
+          <w:szCs w:val="24"/>
+        </w:rPr>
+      </w:pPr>
+      <w:r>
+        <w:rPr>
+          <w:rFonts w:ascii="Times New Roman" w:hAnsi="Times New Roman" w:cs="Times New Roman"/>
+          <w:sz w:val="24"/>
+          <w:szCs w:val="24"/>
+        </w:rPr>
+        <w:t>Ideas sobre la pedagogía en</w:t>
+      </w:r>
+      <w:r>
+        <w:rPr>
+          <w:rFonts w:ascii="Times New Roman" w:hAnsi="Times New Roman" w:cs="Times New Roman"/>
+          <w:sz w:val="24"/>
+          <w:szCs w:val="24"/>
+        </w:rPr>
+        <w:t xml:space="preserve"> Kant</w:t>
+      </w:r>
+    </w:p>
+    <w:p>
+      <w:pPr>
+        <w:spacing w:line="240" w:lineRule="auto"/>
+        <w:jc w:val="both"/>
+        <w:rPr>
+          <w:rFonts w:ascii="Times New Roman" w:hAnsi="Times New Roman" w:cs="Times New Roman"/>
+          <w:sz w:val="24"/>
+          <w:szCs w:val="24"/>
+        </w:rPr>
+      </w:pPr>
       <w:bookmarkStart w:id="0" w:name="_GoBack"/>
       <w:bookmarkEnd w:id="0"/>
-      <w:r>
-        <w:rPr>
-          <w:rFonts w:ascii="Times New Roman" w:hAnsi="Times New Roman" w:cs="Times New Roman"/>
-          <w:sz w:val="24"/>
-          <w:szCs w:val="24"/>
-        </w:rPr>
-        <w:t xml:space="preserve">. </w:t>
-      </w:r>
-    </w:p>
-    <w:p>
-      <w:pPr>
-        <w:spacing w:line="240" w:lineRule="auto"/>
-        <w:jc w:val="both"/>
-        <w:rPr>
-          <w:rFonts w:ascii="Times New Roman" w:hAnsi="Times New Roman" w:cs="Times New Roman"/>
-          <w:sz w:val="24"/>
-          <w:szCs w:val="24"/>
-        </w:rPr>
-      </w:pPr>
+    </w:p>
+    <w:p>
+      <w:pPr>
+        <w:spacing w:line="240" w:lineRule="auto"/>
+        <w:jc w:val="both"/>
+        <w:rPr>
+          <w:rFonts w:ascii="Times New Roman" w:hAnsi="Times New Roman" w:cs="Times New Roman"/>
+          <w:sz w:val="24"/>
+          <w:szCs w:val="24"/>
+        </w:rPr>
+      </w:pPr>
+      <w:r>
+        <w:rPr>
+          <w:rFonts w:ascii="Times New Roman" w:hAnsi="Times New Roman" w:cs="Times New Roman"/>
+          <w:sz w:val="24"/>
+          <w:szCs w:val="24"/>
+        </w:rPr>
+        <w:t>Resumen</w:t>
+      </w:r>
     </w:p>
     <w:p>
       <w:pPr>
@@ -357,7 +193,23 @@
           <w:sz w:val="24"/>
           <w:szCs w:val="24"/>
         </w:rPr>
-        <w:t>Una reconsideración de las políticas de educación a la luz del pensamiento de Kant</w:t>
+        <w:t>Una reconsideración de las políticas de educación a la luz del pensamiento</w:t>
+      </w:r>
+      <w:r>
+        <w:rPr>
+          <w:rFonts w:ascii="Times New Roman" w:hAnsi="Times New Roman" w:cs="Times New Roman"/>
+          <w:sz w:val="24"/>
+          <w:szCs w:val="24"/>
+        </w:rPr>
+        <w:t xml:space="preserve"> pedagógico</w:t>
+      </w:r>
+      <w:r>
+        <w:rPr>
+          <w:rFonts w:ascii="Times New Roman" w:hAnsi="Times New Roman" w:cs="Times New Roman"/>
+          <w:sz w:val="24"/>
+          <w:szCs w:val="24"/>
+        </w:rPr>
+        <w:t xml:space="preserve"> de Kant</w:t>
       </w:r>
     </w:p>
     <w:p>
@@ -438,57 +290,75 @@
           <w:szCs w:val="24"/>
         </w:rPr>
       </w:pPr>
-    </w:p>
-    <w:p>
-      <w:pPr>
-        <w:spacing w:line="240" w:lineRule="auto"/>
-        <w:jc w:val="both"/>
-        <w:rPr>
-          <w:rFonts w:ascii="Times New Roman" w:hAnsi="Times New Roman" w:cs="Times New Roman"/>
-          <w:sz w:val="24"/>
-          <w:szCs w:val="24"/>
-        </w:rPr>
-      </w:pPr>
-    </w:p>
-    <w:p>
-      <w:pPr>
-        <w:spacing w:line="240" w:lineRule="auto"/>
-        <w:jc w:val="both"/>
-        <w:rPr>
-          <w:rFonts w:ascii="Times New Roman" w:hAnsi="Times New Roman" w:cs="Times New Roman"/>
-          <w:sz w:val="24"/>
-          <w:szCs w:val="24"/>
-        </w:rPr>
-      </w:pPr>
-    </w:p>
-    <w:p>
-      <w:pPr>
-        <w:spacing w:line="240" w:lineRule="auto"/>
-        <w:jc w:val="both"/>
-        <w:rPr>
-          <w:rFonts w:ascii="Times New Roman" w:hAnsi="Times New Roman" w:cs="Times New Roman"/>
-          <w:sz w:val="24"/>
-          <w:szCs w:val="24"/>
-        </w:rPr>
-      </w:pPr>
-    </w:p>
-    <w:p>
-      <w:pPr>
-        <w:spacing w:line="240" w:lineRule="auto"/>
-        <w:jc w:val="both"/>
-        <w:rPr>
-          <w:rFonts w:ascii="Times New Roman" w:hAnsi="Times New Roman" w:cs="Times New Roman"/>
-          <w:sz w:val="24"/>
-          <w:szCs w:val="24"/>
-        </w:rPr>
-      </w:pPr>
-      <w:r>
-        <w:rPr>
-          <w:rFonts w:ascii="Times New Roman" w:hAnsi="Times New Roman" w:cs="Times New Roman"/>
-          <w:sz w:val="24"/>
-          <w:szCs w:val="24"/>
-        </w:rPr>
-        <w:lastRenderedPageBreak/>
+      <w:r>
+        <w:rPr>
+          <w:rFonts w:ascii="Times New Roman" w:hAnsi="Times New Roman" w:cs="Times New Roman"/>
+          <w:sz w:val="24"/>
+          <w:szCs w:val="24"/>
+        </w:rPr>
+        <w:t>Democracia participativa y república de demonios</w:t>
+      </w:r>
+    </w:p>
+    <w:p>
+      <w:pPr>
+        <w:spacing w:line="240" w:lineRule="auto"/>
+        <w:jc w:val="both"/>
+        <w:rPr>
+          <w:rFonts w:ascii="Times New Roman" w:hAnsi="Times New Roman" w:cs="Times New Roman"/>
+          <w:sz w:val="24"/>
+          <w:szCs w:val="24"/>
+        </w:rPr>
+      </w:pPr>
+    </w:p>
+    <w:p>
+      <w:pPr>
+        <w:spacing w:line="240" w:lineRule="auto"/>
+        <w:jc w:val="both"/>
+        <w:rPr>
+          <w:rFonts w:ascii="Times New Roman" w:hAnsi="Times New Roman" w:cs="Times New Roman"/>
+          <w:sz w:val="24"/>
+          <w:szCs w:val="24"/>
+        </w:rPr>
+      </w:pPr>
+    </w:p>
+    <w:p>
+      <w:pPr>
+        <w:spacing w:line="240" w:lineRule="auto"/>
+        <w:jc w:val="both"/>
+        <w:rPr>
+          <w:rFonts w:ascii="Times New Roman" w:hAnsi="Times New Roman" w:cs="Times New Roman"/>
+          <w:sz w:val="24"/>
+          <w:szCs w:val="24"/>
+        </w:rPr>
+      </w:pPr>
+    </w:p>
+    <w:p>
+      <w:pPr>
+        <w:spacing w:line="240" w:lineRule="auto"/>
+        <w:jc w:val="both"/>
+        <w:rPr>
+          <w:rFonts w:ascii="Times New Roman" w:hAnsi="Times New Roman" w:cs="Times New Roman"/>
+          <w:sz w:val="24"/>
+          <w:szCs w:val="24"/>
+        </w:rPr>
+      </w:pPr>
+    </w:p>
+    <w:p>
+      <w:pPr>
+        <w:spacing w:line="240" w:lineRule="auto"/>
+        <w:jc w:val="both"/>
+        <w:rPr>
+          <w:rFonts w:ascii="Times New Roman" w:hAnsi="Times New Roman" w:cs="Times New Roman"/>
+          <w:sz w:val="24"/>
+          <w:szCs w:val="24"/>
+        </w:rPr>
+      </w:pPr>
+      <w:r>
+        <w:rPr>
+          <w:rFonts w:ascii="Times New Roman" w:hAnsi="Times New Roman" w:cs="Times New Roman"/>
+          <w:sz w:val="24"/>
+          <w:szCs w:val="24"/>
+        </w:rPr>
         <w:t>Referencias bibliográficas</w:t>
       </w:r>
     </w:p>

</xml_diff>